<commit_message>
Lisätty käynnistys / käyttöohjeet
</commit_message>
<xml_diff>
--- a/Dokumentointi/Pysäkkibot-Dokumentointi.docx
+++ b/Dokumentointi/Pysäkkibot-Dokumentointi.docx
@@ -37,7 +37,7 @@
                     <pic:cNvPicPr/>
                   </pic:nvPicPr>
                   <pic:blipFill>
-                    <a:blip r:embed="rId7">
+                    <a:blip r:embed="rId8">
                       <a:extLst>
                         <a:ext uri="{28A0092B-C50C-407E-A947-70E740481C1C}">
                           <a14:useLocalDpi xmlns:a14="http://schemas.microsoft.com/office/drawing/2010/main" val="0"/>
@@ -651,7 +651,27 @@
         <w:rPr>
           <w:lang w:val="fi-FI"/>
         </w:rPr>
-        <w:t xml:space="preserve"> Projektissa käytetään hyväksi </w:t>
+        <w:t xml:space="preserve"> </w:t>
+      </w:r>
+    </w:p>
+    <w:p>
+      <w:pPr>
+        <w:rPr>
+          <w:lang w:val="fi-FI"/>
+        </w:rPr>
+      </w:pPr>
+    </w:p>
+    <w:p>
+      <w:pPr>
+        <w:rPr>
+          <w:lang w:val="fi-FI"/>
+        </w:rPr>
+      </w:pPr>
+      <w:r>
+        <w:rPr>
+          <w:lang w:val="fi-FI"/>
+        </w:rPr>
+        <w:t xml:space="preserve">Projektissa käytetään hyväksi </w:t>
       </w:r>
       <w:proofErr w:type="spellStart"/>
       <w:r>
@@ -758,7 +778,7 @@
         </w:rPr>
         <w:t xml:space="preserve"> osoitteesta: </w:t>
       </w:r>
-      <w:hyperlink r:id="rId8" w:history="1">
+      <w:hyperlink r:id="rId9" w:history="1">
         <w:r>
           <w:rPr>
             <w:rStyle w:val="linkChar"/>
@@ -861,6 +881,34 @@
           <w:lang w:val="fi-FI"/>
         </w:rPr>
         <w:t>.</w:t>
+      </w:r>
+    </w:p>
+    <w:p>
+      <w:pPr>
+        <w:rPr>
+          <w:lang w:val="fi-FI"/>
+        </w:rPr>
+      </w:pPr>
+    </w:p>
+    <w:p>
+      <w:pPr>
+        <w:pStyle w:val="Heading2"/>
+      </w:pPr>
+      <w:r>
+        <w:t>Toiminnot</w:t>
+      </w:r>
+    </w:p>
+    <w:p>
+      <w:pPr>
+        <w:rPr>
+          <w:lang w:val="fi-FI"/>
+        </w:rPr>
+      </w:pPr>
+      <w:r>
+        <w:rPr>
+          <w:lang w:val="fi-FI"/>
+        </w:rPr>
+        <w:t>Tähän käyttötapauskaavio</w:t>
       </w:r>
     </w:p>
     <w:p>
@@ -931,7 +979,7 @@
                     <pic:cNvPicPr/>
                   </pic:nvPicPr>
                   <pic:blipFill>
-                    <a:blip r:embed="rId9">
+                    <a:blip r:embed="rId10">
                       <a:extLst>
                         <a:ext uri="{28A0092B-C50C-407E-A947-70E740481C1C}">
                           <a14:useLocalDpi xmlns:a14="http://schemas.microsoft.com/office/drawing/2010/main" val="0"/>
@@ -1005,7 +1053,7 @@
                     </pic:cNvPicPr>
                   </pic:nvPicPr>
                   <pic:blipFill>
-                    <a:blip r:embed="rId10">
+                    <a:blip r:embed="rId11">
                       <a:extLst>
                         <a:ext uri="{28A0092B-C50C-407E-A947-70E740481C1C}">
                           <a14:useLocalDpi xmlns:a14="http://schemas.microsoft.com/office/drawing/2010/main" val="0"/>
@@ -1089,47 +1137,219 @@
         </w:rPr>
         <w:br w:type="page"/>
       </w:r>
-    </w:p>
-    <w:p>
-      <w:pPr>
-        <w:pStyle w:val="Heading1"/>
-      </w:pPr>
-      <w:r>
-        <w:lastRenderedPageBreak/>
-        <w:t>Toteutus</w:t>
-      </w:r>
-    </w:p>
-    <w:p>
-      <w:pPr>
-        <w:rPr>
-          <w:lang w:val="fi-FI"/>
-        </w:rPr>
-      </w:pPr>
-      <w:r>
-        <w:rPr>
-          <w:lang w:val="fi-FI"/>
-        </w:rPr>
-        <w:t xml:space="preserve">Kuten aiemmin on kerrottu, </w:t>
-      </w:r>
-      <w:proofErr w:type="spellStart"/>
-      <w:r>
-        <w:rPr>
-          <w:lang w:val="fi-FI"/>
-        </w:rPr>
-        <w:t>Pysäkkibot</w:t>
-      </w:r>
-      <w:proofErr w:type="spellEnd"/>
-      <w:r>
-        <w:rPr>
-          <w:lang w:val="fi-FI"/>
-        </w:rPr>
-        <w:t xml:space="preserve"> toteutetaan Node.js skriptikielellä. Aloitimme projektin </w:t>
-      </w:r>
       <w:bookmarkStart w:id="4" w:name="_GoBack"/>
       <w:bookmarkEnd w:id="4"/>
     </w:p>
+    <w:p>
+      <w:pPr>
+        <w:rPr>
+          <w:rFonts w:ascii="Gotham Rounded Book" w:eastAsiaTheme="majorEastAsia" w:hAnsi="Gotham Rounded Book" w:cstheme="majorBidi"/>
+          <w:color w:val="2F5496" w:themeColor="accent1" w:themeShade="BF"/>
+          <w:sz w:val="32"/>
+          <w:szCs w:val="32"/>
+          <w:lang w:val="fi-FI"/>
+          <w14:textFill>
+            <w14:gradFill>
+              <w14:gsLst>
+                <w14:gs w14:pos="0">
+                  <w14:srgbClr w14:val="0071C1"/>
+                </w14:gs>
+                <w14:gs w14:pos="100000">
+                  <w14:srgbClr w14:val="005A99"/>
+                </w14:gs>
+              </w14:gsLst>
+              <w14:lin w14:ang="0" w14:scaled="0"/>
+            </w14:gradFill>
+          </w14:textFill>
+        </w:rPr>
+      </w:pPr>
+      <w:r>
+        <w:lastRenderedPageBreak/>
+        <w:br w:type="page"/>
+      </w:r>
+    </w:p>
+    <w:p>
+      <w:pPr>
+        <w:pStyle w:val="Heading1"/>
+      </w:pPr>
+      <w:r>
+        <w:lastRenderedPageBreak/>
+        <w:t>Käynnistysohje / Käyttöohje</w:t>
+      </w:r>
+    </w:p>
+    <w:p>
+      <w:pPr>
+        <w:rPr>
+          <w:lang w:val="fi-FI"/>
+        </w:rPr>
+      </w:pPr>
+    </w:p>
+    <w:p>
+      <w:pPr>
+        <w:pStyle w:val="ListParagraph"/>
+        <w:numPr>
+          <w:ilvl w:val="0"/>
+          <w:numId w:val="1"/>
+        </w:numPr>
+        <w:rPr>
+          <w:lang w:val="fi-FI"/>
+        </w:rPr>
+      </w:pPr>
+      <w:r>
+        <w:rPr>
+          <w:lang w:val="fi-FI"/>
+        </w:rPr>
+        <w:t>Lataa Node.js</w:t>
+      </w:r>
+    </w:p>
+    <w:p>
+      <w:pPr>
+        <w:pStyle w:val="ListParagraph"/>
+        <w:numPr>
+          <w:ilvl w:val="0"/>
+          <w:numId w:val="1"/>
+        </w:numPr>
+        <w:rPr>
+          <w:lang w:val="fi-FI"/>
+        </w:rPr>
+      </w:pPr>
+      <w:r>
+        <w:rPr>
+          <w:lang w:val="fi-FI"/>
+        </w:rPr>
+        <w:t>Hae projektin tiedostot</w:t>
+      </w:r>
+    </w:p>
+    <w:p>
+      <w:pPr>
+        <w:pStyle w:val="ListParagraph"/>
+        <w:numPr>
+          <w:ilvl w:val="0"/>
+          <w:numId w:val="1"/>
+        </w:numPr>
+        <w:rPr>
+          <w:lang w:val="fi-FI"/>
+        </w:rPr>
+      </w:pPr>
+      <w:r>
+        <w:rPr>
+          <w:lang w:val="fi-FI"/>
+        </w:rPr>
+        <w:t xml:space="preserve">Asenna tarpeelliset </w:t>
+      </w:r>
+      <w:proofErr w:type="spellStart"/>
+      <w:r>
+        <w:rPr>
+          <w:lang w:val="fi-FI"/>
+        </w:rPr>
+        <w:t>Node</w:t>
+      </w:r>
+      <w:proofErr w:type="spellEnd"/>
+      <w:r>
+        <w:rPr>
+          <w:lang w:val="fi-FI"/>
+        </w:rPr>
+        <w:t xml:space="preserve"> Pakkaukset</w:t>
+      </w:r>
+    </w:p>
+    <w:p>
+      <w:pPr>
+        <w:pStyle w:val="ListParagraph"/>
+        <w:numPr>
+          <w:ilvl w:val="0"/>
+          <w:numId w:val="1"/>
+        </w:numPr>
+        <w:rPr>
+          <w:lang w:val="fi-FI"/>
+        </w:rPr>
+      </w:pPr>
+      <w:r>
+        <w:rPr>
+          <w:lang w:val="fi-FI"/>
+        </w:rPr>
+        <w:t>Syötä ”</w:t>
+      </w:r>
+      <w:proofErr w:type="spellStart"/>
+      <w:r>
+        <w:rPr>
+          <w:lang w:val="fi-FI"/>
+        </w:rPr>
+        <w:t>BotToken</w:t>
+      </w:r>
+      <w:proofErr w:type="spellEnd"/>
+      <w:r>
+        <w:rPr>
+          <w:lang w:val="fi-FI"/>
+        </w:rPr>
+        <w:t xml:space="preserve">” kenttään voimassa oleva Bot </w:t>
+      </w:r>
+      <w:proofErr w:type="spellStart"/>
+      <w:r>
+        <w:rPr>
+          <w:lang w:val="fi-FI"/>
+        </w:rPr>
+        <w:t>token</w:t>
+      </w:r>
+      <w:proofErr w:type="spellEnd"/>
+      <w:r>
+        <w:rPr>
+          <w:lang w:val="fi-FI"/>
+        </w:rPr>
+        <w:t>.</w:t>
+      </w:r>
+    </w:p>
+    <w:p>
+      <w:pPr>
+        <w:pStyle w:val="ListParagraph"/>
+        <w:numPr>
+          <w:ilvl w:val="0"/>
+          <w:numId w:val="1"/>
+        </w:numPr>
+        <w:rPr>
+          <w:lang w:val="fi-FI"/>
+        </w:rPr>
+      </w:pPr>
+      <w:r>
+        <w:rPr>
+          <w:lang w:val="fi-FI"/>
+        </w:rPr>
+        <w:t>Syötä komentoriville ”</w:t>
+      </w:r>
+      <w:proofErr w:type="spellStart"/>
+      <w:r>
+        <w:rPr>
+          <w:lang w:val="fi-FI"/>
+        </w:rPr>
+        <w:t>node</w:t>
+      </w:r>
+      <w:proofErr w:type="spellEnd"/>
+      <w:r>
+        <w:rPr>
+          <w:lang w:val="fi-FI"/>
+        </w:rPr>
+        <w:t xml:space="preserve"> pysakkibot.js”</w:t>
+      </w:r>
+    </w:p>
+    <w:p>
+      <w:pPr>
+        <w:pStyle w:val="ListParagraph"/>
+        <w:numPr>
+          <w:ilvl w:val="0"/>
+          <w:numId w:val="1"/>
+        </w:numPr>
+        <w:rPr>
+          <w:lang w:val="fi-FI"/>
+        </w:rPr>
+      </w:pPr>
+      <w:r>
+        <w:rPr>
+          <w:lang w:val="fi-FI"/>
+        </w:rPr>
+        <w:t>Botti toivottavasti pyörii taustalla!</w:t>
+      </w:r>
+    </w:p>
     <w:sectPr>
-      <w:headerReference w:type="default" r:id="rId11"/>
+      <w:headerReference w:type="default" r:id="rId12"/>
       <w:pgSz w:w="11906" w:h="16838"/>
       <w:pgMar w:top="567" w:right="567" w:bottom="567" w:left="1134" w:header="708" w:footer="708" w:gutter="0"/>
       <w:pgNumType w:start="0"/>
@@ -1299,7 +1519,7 @@
         <w:szCs w:val="20"/>
         <w:lang w:val="fi-FI"/>
       </w:rPr>
-      <w:t>5</w:t>
+      <w:t>6</w:t>
     </w:r>
     <w:r>
       <w:rPr>
@@ -1388,6 +1608,100 @@
     </w:pPr>
   </w:p>
 </w:hdr>
+</file>
+
+<file path=word/numbering.xml><?xml version="1.0" encoding="utf-8"?>
+<w:numbering xmlns:wpc="http://schemas.microsoft.com/office/word/2010/wordprocessingCanvas" xmlns:cx="http://schemas.microsoft.com/office/drawing/2014/chartex" xmlns:cx1="http://schemas.microsoft.com/office/drawing/2015/9/8/chartex" xmlns:cx2="http://schemas.microsoft.com/office/drawing/2015/10/21/chartex" xmlns:cx3="http://schemas.microsoft.com/office/drawing/2016/5/9/chartex" xmlns:cx4="http://schemas.microsoft.com/office/drawing/2016/5/10/chartex" xmlns:cx5="http://schemas.microsoft.com/office/drawing/2016/5/11/chartex" xmlns:cx6="http://schemas.microsoft.com/office/drawing/2016/5/12/chartex" xmlns:cx7="http://schemas.microsoft.com/office/drawing/2016/5/13/chartex" xmlns:cx8="http://schemas.microsoft.com/office/drawing/2016/5/14/chartex" xmlns:mc="http://schemas.openxmlformats.org/markup-compatibility/2006" xmlns:aink="http://schemas.microsoft.com/office/drawing/2016/ink" xmlns:am3d="http://schemas.microsoft.com/office/drawing/2017/model3d" xmlns:o="urn:schemas-microsoft-com:office:office" xmlns:r="http://schemas.openxmlformats.org/officeDocument/2006/relationships" xmlns:m="http://schemas.openxmlformats.org/officeDocument/2006/math" xmlns:v="urn:schemas-microsoft-com:vml" xmlns:wp14="http://schemas.microsoft.com/office/word/2010/wordprocessingDrawing" xmlns:wp="http://schemas.openxmlformats.org/drawingml/2006/wordprocessingDrawing" xmlns:w10="urn:schemas-microsoft-com:office:word" xmlns:w="http://schemas.openxmlformats.org/wordprocessingml/2006/main" xmlns:w14="http://schemas.microsoft.com/office/word/2010/wordml" xmlns:w15="http://schemas.microsoft.com/office/word/2012/wordml" xmlns:w16cid="http://schemas.microsoft.com/office/word/2016/wordml/cid" xmlns:w16se="http://schemas.microsoft.com/office/word/2015/wordml/symex" xmlns:wpg="http://schemas.microsoft.com/office/word/2010/wordprocessingGroup" xmlns:wpi="http://schemas.microsoft.com/office/word/2010/wordprocessingInk" xmlns:wne="http://schemas.microsoft.com/office/word/2006/wordml" xmlns:wps="http://schemas.microsoft.com/office/word/2010/wordprocessingShape" mc:Ignorable="w14 w15 w16se w16cid wp14">
+  <w:abstractNum w:abstractNumId="0" w15:restartNumberingAfterBreak="0">
+    <w:nsid w:val="63A04E09"/>
+    <w:multiLevelType w:val="hybridMultilevel"/>
+    <w:tmpl w:val="C578347E"/>
+    <w:lvl w:ilvl="0" w:tplc="0809000F">
+      <w:start w:val="1"/>
+      <w:numFmt w:val="decimal"/>
+      <w:lvlText w:val="%1."/>
+      <w:lvlJc w:val="left"/>
+      <w:pPr>
+        <w:ind w:left="720" w:hanging="360"/>
+      </w:pPr>
+    </w:lvl>
+    <w:lvl w:ilvl="1" w:tplc="08090019" w:tentative="1">
+      <w:start w:val="1"/>
+      <w:numFmt w:val="lowerLetter"/>
+      <w:lvlText w:val="%2."/>
+      <w:lvlJc w:val="left"/>
+      <w:pPr>
+        <w:ind w:left="1440" w:hanging="360"/>
+      </w:pPr>
+    </w:lvl>
+    <w:lvl w:ilvl="2" w:tplc="0809001B" w:tentative="1">
+      <w:start w:val="1"/>
+      <w:numFmt w:val="lowerRoman"/>
+      <w:lvlText w:val="%3."/>
+      <w:lvlJc w:val="right"/>
+      <w:pPr>
+        <w:ind w:left="2160" w:hanging="180"/>
+      </w:pPr>
+    </w:lvl>
+    <w:lvl w:ilvl="3" w:tplc="0809000F" w:tentative="1">
+      <w:start w:val="1"/>
+      <w:numFmt w:val="decimal"/>
+      <w:lvlText w:val="%4."/>
+      <w:lvlJc w:val="left"/>
+      <w:pPr>
+        <w:ind w:left="2880" w:hanging="360"/>
+      </w:pPr>
+    </w:lvl>
+    <w:lvl w:ilvl="4" w:tplc="08090019" w:tentative="1">
+      <w:start w:val="1"/>
+      <w:numFmt w:val="lowerLetter"/>
+      <w:lvlText w:val="%5."/>
+      <w:lvlJc w:val="left"/>
+      <w:pPr>
+        <w:ind w:left="3600" w:hanging="360"/>
+      </w:pPr>
+    </w:lvl>
+    <w:lvl w:ilvl="5" w:tplc="0809001B" w:tentative="1">
+      <w:start w:val="1"/>
+      <w:numFmt w:val="lowerRoman"/>
+      <w:lvlText w:val="%6."/>
+      <w:lvlJc w:val="right"/>
+      <w:pPr>
+        <w:ind w:left="4320" w:hanging="180"/>
+      </w:pPr>
+    </w:lvl>
+    <w:lvl w:ilvl="6" w:tplc="0809000F" w:tentative="1">
+      <w:start w:val="1"/>
+      <w:numFmt w:val="decimal"/>
+      <w:lvlText w:val="%7."/>
+      <w:lvlJc w:val="left"/>
+      <w:pPr>
+        <w:ind w:left="5040" w:hanging="360"/>
+      </w:pPr>
+    </w:lvl>
+    <w:lvl w:ilvl="7" w:tplc="08090019" w:tentative="1">
+      <w:start w:val="1"/>
+      <w:numFmt w:val="lowerLetter"/>
+      <w:lvlText w:val="%8."/>
+      <w:lvlJc w:val="left"/>
+      <w:pPr>
+        <w:ind w:left="5760" w:hanging="360"/>
+      </w:pPr>
+    </w:lvl>
+    <w:lvl w:ilvl="8" w:tplc="0809001B" w:tentative="1">
+      <w:start w:val="1"/>
+      <w:numFmt w:val="lowerRoman"/>
+      <w:lvlText w:val="%9."/>
+      <w:lvlJc w:val="right"/>
+      <w:pPr>
+        <w:ind w:left="6480" w:hanging="180"/>
+      </w:pPr>
+    </w:lvl>
+  </w:abstractNum>
+  <w:num w:numId="1">
+    <w:abstractNumId w:val="0"/>
+  </w:num>
+</w:numbering>
 </file>
 
 <file path=word/styles.xml><?xml version="1.0" encoding="utf-8"?>
@@ -2158,6 +2472,17 @@
       <w:ind w:left="220"/>
     </w:pPr>
   </w:style>
+  <w:style w:type="paragraph" w:styleId="ListParagraph">
+    <w:name w:val="List Paragraph"/>
+    <w:basedOn w:val="Normal"/>
+    <w:uiPriority w:val="34"/>
+    <w:qFormat/>
+    <w:rsid w:val="00540664"/>
+    <w:pPr>
+      <w:ind w:left="720"/>
+      <w:contextualSpacing/>
+    </w:pPr>
+  </w:style>
 </w:styles>
 </file>
 
@@ -2427,7 +2752,7 @@
 </file>
 
 <file path=customXml/itemProps1.xml><?xml version="1.0" encoding="utf-8"?>
-<ds:datastoreItem xmlns:ds="http://schemas.openxmlformats.org/officeDocument/2006/customXml" ds:itemID="{7562ED7A-C714-4D26-B0DB-34BD6E4D3D9F}">
+<ds:datastoreItem xmlns:ds="http://schemas.openxmlformats.org/officeDocument/2006/customXml" ds:itemID="{47286E28-B3F8-4F46-ACB2-DB1AEB4C6189}">
   <ds:schemaRefs>
     <ds:schemaRef ds:uri="http://schemas.openxmlformats.org/officeDocument/2006/bibliography"/>
   </ds:schemaRefs>

</xml_diff>